<commit_message>
seeder, views & controllers
seeder gevult met opdraghten, moet aleen nog de fakers/factory opbowen
index methode toegevoegd aan controllers.
apparte navigatie[nav] aangemaakt.

krijg error:[permission error cannot open stream] gefixed met een [composer dump-autoload]
</commit_message>
<xml_diff>
--- a/Checklist examen FRM.docx
+++ b/Checklist examen FRM.docx
@@ -85,10 +85,28 @@
     <w:p>
       <w:pPr>
         <w:rPr>
-          <w:sz w:val="24"/>
-          <w:szCs w:val="24"/>
-        </w:rPr>
-      </w:pPr>
+          <w:b/>
+          <w:i/>
+          <w:sz w:val="24"/>
+          <w:szCs w:val="24"/>
+        </w:rPr>
+      </w:pPr>
+      <w:r>
+        <w:rPr>
+          <w:sz w:val="24"/>
+          <w:szCs w:val="24"/>
+        </w:rPr>
+        <w:tab/>
+      </w:r>
+      <w:r>
+        <w:rPr>
+          <w:b/>
+          <w:i/>
+          <w:sz w:val="24"/>
+          <w:szCs w:val="24"/>
+        </w:rPr>
+        <w:t>Ja</w:t>
+      </w:r>
     </w:p>
     <w:p>
       <w:pPr>
@@ -123,10 +141,28 @@
     <w:p>
       <w:pPr>
         <w:rPr>
-          <w:sz w:val="24"/>
-          <w:szCs w:val="24"/>
-        </w:rPr>
-      </w:pPr>
+          <w:b/>
+          <w:i/>
+          <w:sz w:val="24"/>
+          <w:szCs w:val="24"/>
+        </w:rPr>
+      </w:pPr>
+      <w:r>
+        <w:rPr>
+          <w:sz w:val="24"/>
+          <w:szCs w:val="24"/>
+        </w:rPr>
+        <w:tab/>
+      </w:r>
+      <w:r>
+        <w:rPr>
+          <w:b/>
+          <w:i/>
+          <w:sz w:val="24"/>
+          <w:szCs w:val="24"/>
+        </w:rPr>
+        <w:t>Ja</w:t>
+      </w:r>
     </w:p>
     <w:p>
       <w:pPr>
@@ -242,12 +278,34 @@
     <w:p>
       <w:pPr>
         <w:rPr>
-          <w:iCs/>
-          <w:sz w:val="24"/>
-          <w:szCs w:val="24"/>
-          <w:lang w:bidi="en-US"/>
-        </w:rPr>
-      </w:pPr>
+          <w:b/>
+          <w:i/>
+          <w:iCs/>
+          <w:sz w:val="24"/>
+          <w:szCs w:val="24"/>
+          <w:lang w:bidi="en-US"/>
+        </w:rPr>
+      </w:pPr>
+      <w:r>
+        <w:rPr>
+          <w:iCs/>
+          <w:sz w:val="24"/>
+          <w:szCs w:val="24"/>
+          <w:lang w:bidi="en-US"/>
+        </w:rPr>
+        <w:tab/>
+      </w:r>
+      <w:r>
+        <w:rPr>
+          <w:b/>
+          <w:i/>
+          <w:iCs/>
+          <w:sz w:val="24"/>
+          <w:szCs w:val="24"/>
+          <w:lang w:bidi="en-US"/>
+        </w:rPr>
+        <w:t>Dat klopt</w:t>
+      </w:r>
     </w:p>
     <w:p>
       <w:pPr>
@@ -339,12 +397,36 @@
     <w:p>
       <w:pPr>
         <w:rPr>
-          <w:iCs/>
-          <w:sz w:val="24"/>
-          <w:szCs w:val="24"/>
-          <w:lang w:bidi="en-US"/>
-        </w:rPr>
-      </w:pPr>
+          <w:b/>
+          <w:i/>
+          <w:iCs/>
+          <w:sz w:val="24"/>
+          <w:szCs w:val="24"/>
+          <w:lang w:bidi="en-US"/>
+        </w:rPr>
+      </w:pPr>
+      <w:r>
+        <w:rPr>
+          <w:iCs/>
+          <w:sz w:val="24"/>
+          <w:szCs w:val="24"/>
+          <w:lang w:bidi="en-US"/>
+        </w:rPr>
+        <w:tab/>
+      </w:r>
+      <w:proofErr w:type="spellStart"/>
+      <w:r>
+        <w:rPr>
+          <w:b/>
+          <w:i/>
+          <w:iCs/>
+          <w:sz w:val="24"/>
+          <w:szCs w:val="24"/>
+          <w:lang w:bidi="en-US"/>
+        </w:rPr>
+        <w:t>Afermitief</w:t>
+      </w:r>
+      <w:proofErr w:type="spellEnd"/>
     </w:p>
     <w:p>
       <w:pPr>
@@ -405,12 +487,45 @@
     <w:p>
       <w:pPr>
         <w:rPr>
-          <w:iCs/>
-          <w:sz w:val="24"/>
-          <w:szCs w:val="24"/>
-          <w:lang w:bidi="en-US"/>
-        </w:rPr>
-      </w:pPr>
+          <w:b/>
+          <w:i/>
+          <w:iCs/>
+          <w:sz w:val="24"/>
+          <w:szCs w:val="24"/>
+          <w:lang w:bidi="en-US"/>
+        </w:rPr>
+      </w:pPr>
+      <w:r>
+        <w:rPr>
+          <w:iCs/>
+          <w:sz w:val="24"/>
+          <w:szCs w:val="24"/>
+          <w:lang w:bidi="en-US"/>
+        </w:rPr>
+        <w:tab/>
+      </w:r>
+      <w:r>
+        <w:rPr>
+          <w:b/>
+          <w:i/>
+          <w:iCs/>
+          <w:sz w:val="24"/>
+          <w:szCs w:val="24"/>
+          <w:lang w:bidi="en-US"/>
+        </w:rPr>
+        <w:t xml:space="preserve">Dat </w:t>
+      </w:r>
+      <w:r>
+        <w:rPr>
+          <w:b/>
+          <w:i/>
+          <w:iCs/>
+          <w:sz w:val="24"/>
+          <w:szCs w:val="24"/>
+          <w:lang w:bidi="en-US"/>
+        </w:rPr>
+        <w:t>was de plan.</w:t>
+      </w:r>
     </w:p>
     <w:p>
       <w:pPr>
@@ -481,13 +596,65 @@
     </w:p>
     <w:p>
       <w:pPr>
-        <w:rPr>
-          <w:iCs/>
-          <w:sz w:val="24"/>
-          <w:szCs w:val="24"/>
-          <w:lang w:bidi="en-US"/>
-        </w:rPr>
-      </w:pPr>
+        <w:ind w:left="705"/>
+        <w:rPr>
+          <w:b/>
+          <w:i/>
+          <w:iCs/>
+          <w:sz w:val="24"/>
+          <w:szCs w:val="24"/>
+          <w:lang w:bidi="en-US"/>
+        </w:rPr>
+      </w:pPr>
+      <w:hyperlink r:id="rId5" w:history="1">
+        <w:r>
+          <w:rPr>
+            <w:rStyle w:val="Hyperlink"/>
+            <w:b/>
+            <w:i/>
+            <w:iCs/>
+            <w:sz w:val="24"/>
+            <w:szCs w:val="24"/>
+            <w:lang w:bidi="en-US"/>
+          </w:rPr>
+          <w:t>https://github.com/C0ns7ruc7/Laravel_examen-Valiant_hekert</w:t>
+        </w:r>
+      </w:hyperlink>
+      <w:r>
+        <w:rPr>
+          <w:b/>
+          <w:i/>
+          <w:iCs/>
+          <w:sz w:val="24"/>
+          <w:szCs w:val="24"/>
+          <w:lang w:bidi="en-US"/>
+        </w:rPr>
+        <w:t xml:space="preserve"> is een publieke </w:t>
+      </w:r>
+      <w:proofErr w:type="spellStart"/>
+      <w:r>
+        <w:rPr>
+          <w:b/>
+          <w:i/>
+          <w:iCs/>
+          <w:sz w:val="24"/>
+          <w:szCs w:val="24"/>
+          <w:lang w:bidi="en-US"/>
+        </w:rPr>
+        <w:t>repo</w:t>
+      </w:r>
+      <w:proofErr w:type="spellEnd"/>
+      <w:r>
+        <w:rPr>
+          <w:b/>
+          <w:i/>
+          <w:iCs/>
+          <w:sz w:val="24"/>
+          <w:szCs w:val="24"/>
+          <w:lang w:bidi="en-US"/>
+        </w:rPr>
+        <w:t>, maar heb je toch toegevoegd</w:t>
+      </w:r>
     </w:p>
     <w:p>
       <w:pPr>
@@ -549,12 +716,34 @@
     <w:p>
       <w:pPr>
         <w:rPr>
-          <w:iCs/>
-          <w:sz w:val="24"/>
-          <w:szCs w:val="24"/>
-          <w:lang w:bidi="en-US"/>
-        </w:rPr>
-      </w:pPr>
+          <w:b/>
+          <w:i/>
+          <w:iCs/>
+          <w:sz w:val="24"/>
+          <w:szCs w:val="24"/>
+          <w:lang w:bidi="en-US"/>
+        </w:rPr>
+      </w:pPr>
+      <w:r>
+        <w:rPr>
+          <w:iCs/>
+          <w:sz w:val="24"/>
+          <w:szCs w:val="24"/>
+          <w:lang w:bidi="en-US"/>
+        </w:rPr>
+        <w:tab/>
+      </w:r>
+      <w:r>
+        <w:rPr>
+          <w:b/>
+          <w:i/>
+          <w:iCs/>
+          <w:sz w:val="24"/>
+          <w:szCs w:val="24"/>
+          <w:lang w:bidi="en-US"/>
+        </w:rPr>
+        <w:t xml:space="preserve">Aanwezig </w:t>
+      </w:r>
     </w:p>
     <w:p>
       <w:pPr>
@@ -597,12 +786,119 @@
     <w:p>
       <w:pPr>
         <w:rPr>
-          <w:iCs/>
-          <w:sz w:val="24"/>
-          <w:szCs w:val="24"/>
-          <w:lang w:bidi="en-US"/>
-        </w:rPr>
-      </w:pPr>
+          <w:b/>
+          <w:i/>
+          <w:iCs/>
+          <w:sz w:val="24"/>
+          <w:szCs w:val="24"/>
+          <w:lang w:bidi="en-US"/>
+        </w:rPr>
+      </w:pPr>
+      <w:r>
+        <w:rPr>
+          <w:iCs/>
+          <w:sz w:val="24"/>
+          <w:szCs w:val="24"/>
+          <w:lang w:bidi="en-US"/>
+        </w:rPr>
+        <w:tab/>
+      </w:r>
+      <w:proofErr w:type="spellStart"/>
+      <w:r>
+        <w:rPr>
+          <w:b/>
+          <w:i/>
+          <w:iCs/>
+          <w:sz w:val="24"/>
+          <w:szCs w:val="24"/>
+          <w:lang w:bidi="en-US"/>
+        </w:rPr>
+        <w:t>id</w:t>
+      </w:r>
+      <w:proofErr w:type="spellEnd"/>
+      <w:r>
+        <w:rPr>
+          <w:b/>
+          <w:i/>
+          <w:iCs/>
+          <w:sz w:val="24"/>
+          <w:szCs w:val="24"/>
+          <w:lang w:bidi="en-US"/>
+        </w:rPr>
+        <w:t xml:space="preserve">, titel, content, </w:t>
+      </w:r>
+      <w:proofErr w:type="spellStart"/>
+      <w:r>
+        <w:rPr>
+          <w:b/>
+          <w:i/>
+          <w:iCs/>
+          <w:sz w:val="24"/>
+          <w:szCs w:val="24"/>
+          <w:lang w:bidi="en-US"/>
+        </w:rPr>
+        <w:t>id</w:t>
+      </w:r>
+      <w:proofErr w:type="spellEnd"/>
+      <w:r>
+        <w:rPr>
+          <w:b/>
+          <w:i/>
+          <w:iCs/>
+          <w:sz w:val="24"/>
+          <w:szCs w:val="24"/>
+          <w:lang w:bidi="en-US"/>
+        </w:rPr>
+        <w:t xml:space="preserve">_gebruiker, </w:t>
+      </w:r>
+      <w:proofErr w:type="spellStart"/>
+      <w:r>
+        <w:rPr>
+          <w:b/>
+          <w:i/>
+          <w:iCs/>
+          <w:sz w:val="24"/>
+          <w:szCs w:val="24"/>
+          <w:lang w:bidi="en-US"/>
+        </w:rPr>
+        <w:t>created</w:t>
+      </w:r>
+      <w:proofErr w:type="spellEnd"/>
+      <w:r>
+        <w:rPr>
+          <w:b/>
+          <w:i/>
+          <w:iCs/>
+          <w:sz w:val="24"/>
+          <w:szCs w:val="24"/>
+          <w:lang w:bidi="en-US"/>
+        </w:rPr>
+        <w:t xml:space="preserve">_at, </w:t>
+      </w:r>
+      <w:proofErr w:type="spellStart"/>
+      <w:r>
+        <w:rPr>
+          <w:b/>
+          <w:i/>
+          <w:iCs/>
+          <w:sz w:val="24"/>
+          <w:szCs w:val="24"/>
+          <w:lang w:bidi="en-US"/>
+        </w:rPr>
+        <w:t>edited</w:t>
+      </w:r>
+      <w:proofErr w:type="spellEnd"/>
+      <w:r>
+        <w:rPr>
+          <w:b/>
+          <w:i/>
+          <w:iCs/>
+          <w:sz w:val="24"/>
+          <w:szCs w:val="24"/>
+          <w:lang w:bidi="en-US"/>
+        </w:rPr>
+        <w:t>_at.</w:t>
+      </w:r>
     </w:p>
     <w:p>
       <w:pPr>
@@ -645,27 +941,182 @@
     <w:p>
       <w:pPr>
         <w:rPr>
-          <w:iCs/>
-          <w:sz w:val="24"/>
-          <w:szCs w:val="24"/>
-          <w:lang w:bidi="en-US"/>
-        </w:rPr>
-      </w:pPr>
-    </w:p>
-    <w:p>
-      <w:pPr>
-        <w:rPr>
-          <w:sz w:val="24"/>
-          <w:szCs w:val="24"/>
-        </w:rPr>
-      </w:pPr>
-      <w:r>
-        <w:rPr>
-          <w:iCs/>
-          <w:sz w:val="24"/>
-          <w:szCs w:val="24"/>
-          <w:lang w:bidi="en-US"/>
-        </w:rPr>
+          <w:b/>
+          <w:i/>
+          <w:iCs/>
+          <w:sz w:val="24"/>
+          <w:szCs w:val="24"/>
+          <w:lang w:bidi="en-US"/>
+        </w:rPr>
+      </w:pPr>
+      <w:r>
+        <w:rPr>
+          <w:iCs/>
+          <w:sz w:val="24"/>
+          <w:szCs w:val="24"/>
+          <w:lang w:bidi="en-US"/>
+        </w:rPr>
+        <w:tab/>
+      </w:r>
+      <w:proofErr w:type="spellStart"/>
+      <w:r>
+        <w:rPr>
+          <w:b/>
+          <w:i/>
+          <w:iCs/>
+          <w:sz w:val="24"/>
+          <w:szCs w:val="24"/>
+          <w:lang w:bidi="en-US"/>
+        </w:rPr>
+        <w:t>id</w:t>
+      </w:r>
+      <w:proofErr w:type="spellEnd"/>
+      <w:r>
+        <w:rPr>
+          <w:b/>
+          <w:i/>
+          <w:iCs/>
+          <w:sz w:val="24"/>
+          <w:szCs w:val="24"/>
+          <w:lang w:bidi="en-US"/>
+        </w:rPr>
+        <w:t xml:space="preserve">, gebruiker, email, wachtoord, </w:t>
+      </w:r>
+      <w:proofErr w:type="spellStart"/>
+      <w:r>
+        <w:rPr>
+          <w:b/>
+          <w:i/>
+          <w:iCs/>
+          <w:sz w:val="24"/>
+          <w:szCs w:val="24"/>
+          <w:lang w:bidi="en-US"/>
+        </w:rPr>
+        <w:t>rember</w:t>
+      </w:r>
+      <w:proofErr w:type="spellEnd"/>
+      <w:r>
+        <w:rPr>
+          <w:b/>
+          <w:i/>
+          <w:iCs/>
+          <w:sz w:val="24"/>
+          <w:szCs w:val="24"/>
+          <w:lang w:bidi="en-US"/>
+        </w:rPr>
+        <w:t>_</w:t>
+      </w:r>
+      <w:proofErr w:type="spellStart"/>
+      <w:r>
+        <w:rPr>
+          <w:b/>
+          <w:i/>
+          <w:iCs/>
+          <w:sz w:val="24"/>
+          <w:szCs w:val="24"/>
+          <w:lang w:bidi="en-US"/>
+        </w:rPr>
+        <w:t>token</w:t>
+      </w:r>
+      <w:proofErr w:type="spellEnd"/>
+      <w:r>
+        <w:rPr>
+          <w:b/>
+          <w:i/>
+          <w:iCs/>
+          <w:sz w:val="24"/>
+          <w:szCs w:val="24"/>
+          <w:lang w:bidi="en-US"/>
+        </w:rPr>
+        <w:t xml:space="preserve">, </w:t>
+      </w:r>
+      <w:proofErr w:type="spellStart"/>
+      <w:r>
+        <w:rPr>
+          <w:b/>
+          <w:i/>
+          <w:iCs/>
+          <w:sz w:val="24"/>
+          <w:szCs w:val="24"/>
+          <w:lang w:bidi="en-US"/>
+        </w:rPr>
+        <w:t>created</w:t>
+      </w:r>
+      <w:proofErr w:type="spellEnd"/>
+      <w:r>
+        <w:rPr>
+          <w:b/>
+          <w:i/>
+          <w:iCs/>
+          <w:sz w:val="24"/>
+          <w:szCs w:val="24"/>
+          <w:lang w:bidi="en-US"/>
+        </w:rPr>
+        <w:t xml:space="preserve">_at, </w:t>
+      </w:r>
+      <w:proofErr w:type="spellStart"/>
+      <w:r>
+        <w:rPr>
+          <w:b/>
+          <w:i/>
+          <w:iCs/>
+          <w:sz w:val="24"/>
+          <w:szCs w:val="24"/>
+          <w:lang w:bidi="en-US"/>
+        </w:rPr>
+        <w:t>edited</w:t>
+      </w:r>
+      <w:proofErr w:type="spellEnd"/>
+      <w:r>
+        <w:rPr>
+          <w:b/>
+          <w:i/>
+          <w:iCs/>
+          <w:sz w:val="24"/>
+          <w:szCs w:val="24"/>
+          <w:lang w:bidi="en-US"/>
+        </w:rPr>
+        <w:t>_at.</w:t>
+      </w:r>
+    </w:p>
+    <w:p>
+      <w:pPr>
+        <w:rPr>
+          <w:b/>
+          <w:i/>
+          <w:iCs/>
+          <w:sz w:val="24"/>
+          <w:szCs w:val="24"/>
+          <w:lang w:bidi="en-US"/>
+        </w:rPr>
+      </w:pPr>
+      <w:r>
+        <w:rPr>
+          <w:b/>
+          <w:i/>
+          <w:iCs/>
+          <w:sz w:val="24"/>
+          <w:szCs w:val="24"/>
+          <w:lang w:bidi="en-US"/>
+        </w:rPr>
+        <w:br w:type="page"/>
+      </w:r>
+    </w:p>
+    <w:p>
+      <w:pPr>
+        <w:rPr>
+          <w:sz w:val="24"/>
+          <w:szCs w:val="24"/>
+        </w:rPr>
+      </w:pPr>
+      <w:r>
+        <w:rPr>
+          <w:iCs/>
+          <w:sz w:val="24"/>
+          <w:szCs w:val="24"/>
+          <w:lang w:bidi="en-US"/>
+        </w:rPr>
+        <w:lastRenderedPageBreak/>
         <w:t xml:space="preserve">10. Heb je gebruik gemaakt van </w:t>
       </w:r>
       <w:r>
@@ -734,10 +1185,39 @@
     <w:p>
       <w:pPr>
         <w:rPr>
-          <w:sz w:val="24"/>
-          <w:szCs w:val="24"/>
-        </w:rPr>
-      </w:pPr>
+          <w:b/>
+          <w:i/>
+          <w:sz w:val="24"/>
+          <w:szCs w:val="24"/>
+        </w:rPr>
+      </w:pPr>
+      <w:r>
+        <w:rPr>
+          <w:sz w:val="24"/>
+          <w:szCs w:val="24"/>
+        </w:rPr>
+        <w:tab/>
+      </w:r>
+      <w:r>
+        <w:rPr>
+          <w:b/>
+          <w:i/>
+          <w:sz w:val="24"/>
+          <w:szCs w:val="24"/>
+        </w:rPr>
+        <w:t xml:space="preserve">Dat en </w:t>
+      </w:r>
+      <w:proofErr w:type="spellStart"/>
+      <w:r>
+        <w:rPr>
+          <w:b/>
+          <w:i/>
+          <w:sz w:val="24"/>
+          <w:szCs w:val="24"/>
+        </w:rPr>
+        <w:t>fakers</w:t>
+      </w:r>
+      <w:proofErr w:type="spellEnd"/>
     </w:p>
     <w:p>
       <w:pPr>
@@ -792,12 +1272,34 @@
     <w:p>
       <w:pPr>
         <w:rPr>
-          <w:iCs/>
-          <w:sz w:val="24"/>
-          <w:szCs w:val="24"/>
-          <w:lang w:bidi="en-US"/>
-        </w:rPr>
-      </w:pPr>
+          <w:b/>
+          <w:i/>
+          <w:iCs/>
+          <w:sz w:val="24"/>
+          <w:szCs w:val="24"/>
+          <w:lang w:bidi="en-US"/>
+        </w:rPr>
+      </w:pPr>
+      <w:r>
+        <w:rPr>
+          <w:iCs/>
+          <w:sz w:val="24"/>
+          <w:szCs w:val="24"/>
+          <w:lang w:bidi="en-US"/>
+        </w:rPr>
+        <w:tab/>
+      </w:r>
+      <w:r>
+        <w:rPr>
+          <w:b/>
+          <w:i/>
+          <w:iCs/>
+          <w:sz w:val="24"/>
+          <w:szCs w:val="24"/>
+          <w:lang w:bidi="en-US"/>
+        </w:rPr>
+        <w:t>Die zit in de applicatie</w:t>
+      </w:r>
     </w:p>
     <w:p>
       <w:pPr>
@@ -831,11 +1333,84 @@
     </w:p>
     <w:p>
       <w:pPr>
-        <w:rPr>
-          <w:sz w:val="24"/>
-          <w:szCs w:val="24"/>
-        </w:rPr>
-      </w:pPr>
+        <w:ind w:firstLine="708"/>
+        <w:rPr>
+          <w:b/>
+          <w:i/>
+          <w:sz w:val="24"/>
+          <w:szCs w:val="24"/>
+        </w:rPr>
+      </w:pPr>
+      <w:r>
+        <w:rPr>
+          <w:b/>
+          <w:i/>
+          <w:sz w:val="24"/>
+          <w:szCs w:val="24"/>
+        </w:rPr>
+        <w:t xml:space="preserve">Gebruiker: </w:t>
+      </w:r>
+      <w:proofErr w:type="spellStart"/>
+      <w:r>
+        <w:rPr>
+          <w:b/>
+          <w:i/>
+          <w:sz w:val="24"/>
+          <w:szCs w:val="24"/>
+        </w:rPr>
+        <w:t>admin</w:t>
+      </w:r>
+      <w:proofErr w:type="spellEnd"/>
+      <w:r>
+        <w:rPr>
+          <w:b/>
+          <w:i/>
+          <w:sz w:val="24"/>
+          <w:szCs w:val="24"/>
+        </w:rPr>
+        <w:t xml:space="preserve">, WW: </w:t>
+      </w:r>
+      <w:proofErr w:type="spellStart"/>
+      <w:r>
+        <w:rPr>
+          <w:b/>
+          <w:i/>
+          <w:sz w:val="24"/>
+          <w:szCs w:val="24"/>
+        </w:rPr>
+        <w:t>toor</w:t>
+      </w:r>
+      <w:proofErr w:type="spellEnd"/>
+      <w:r>
+        <w:rPr>
+          <w:b/>
+          <w:i/>
+          <w:sz w:val="24"/>
+          <w:szCs w:val="24"/>
+        </w:rPr>
+        <w:t xml:space="preserve">, Email: </w:t>
+      </w:r>
+      <w:hyperlink r:id="rId6" w:history="1">
+        <w:r>
+          <w:rPr>
+            <w:rStyle w:val="Hyperlink"/>
+            <w:b/>
+            <w:i/>
+            <w:sz w:val="24"/>
+            <w:szCs w:val="24"/>
+          </w:rPr>
+          <w:t>administrator@$this-&gt;site.nl</w:t>
+        </w:r>
+      </w:hyperlink>
+      <w:r>
+        <w:rPr>
+          <w:b/>
+          <w:i/>
+          <w:sz w:val="24"/>
+          <w:szCs w:val="24"/>
+        </w:rPr>
+        <w:t xml:space="preserve">. </w:t>
+      </w:r>
     </w:p>
     <w:p>
       <w:pPr>
@@ -870,10 +1445,59 @@
     <w:p>
       <w:pPr>
         <w:rPr>
-          <w:sz w:val="24"/>
-          <w:szCs w:val="24"/>
-        </w:rPr>
-      </w:pPr>
+          <w:b/>
+          <w:i/>
+          <w:sz w:val="24"/>
+          <w:szCs w:val="24"/>
+        </w:rPr>
+      </w:pPr>
+      <w:r>
+        <w:rPr>
+          <w:sz w:val="24"/>
+          <w:szCs w:val="24"/>
+        </w:rPr>
+        <w:tab/>
+      </w:r>
+      <w:proofErr w:type="spellStart"/>
+      <w:r>
+        <w:rPr>
+          <w:b/>
+          <w:i/>
+          <w:sz w:val="24"/>
+          <w:szCs w:val="24"/>
+        </w:rPr>
+        <w:t>Php</w:t>
+      </w:r>
+      <w:proofErr w:type="spellEnd"/>
+      <w:r>
+        <w:rPr>
+          <w:b/>
+          <w:i/>
+          <w:sz w:val="24"/>
+          <w:szCs w:val="24"/>
+        </w:rPr>
+        <w:t xml:space="preserve"> unit case, testcases. </w:t>
+      </w:r>
+      <w:proofErr w:type="spellStart"/>
+      <w:r>
+        <w:rPr>
+          <w:b/>
+          <w:i/>
+          <w:sz w:val="24"/>
+          <w:szCs w:val="24"/>
+        </w:rPr>
+        <w:t>Php</w:t>
+      </w:r>
+      <w:proofErr w:type="spellEnd"/>
+      <w:r>
+        <w:rPr>
+          <w:b/>
+          <w:i/>
+          <w:sz w:val="24"/>
+          <w:szCs w:val="24"/>
+        </w:rPr>
+        <w:t xml:space="preserve"> scripts die kijken naar de response van de website.</w:t>
+      </w:r>
     </w:p>
     <w:p>
       <w:pPr>
@@ -1004,12 +1628,47 @@
     <w:p>
       <w:pPr>
         <w:rPr>
-          <w:iCs/>
-          <w:sz w:val="24"/>
-          <w:szCs w:val="24"/>
-          <w:lang w:bidi="en-US"/>
-        </w:rPr>
-      </w:pPr>
+          <w:b/>
+          <w:i/>
+          <w:iCs/>
+          <w:sz w:val="24"/>
+          <w:szCs w:val="24"/>
+          <w:lang w:bidi="en-US"/>
+        </w:rPr>
+      </w:pPr>
+      <w:r>
+        <w:rPr>
+          <w:iCs/>
+          <w:sz w:val="24"/>
+          <w:szCs w:val="24"/>
+          <w:lang w:bidi="en-US"/>
+        </w:rPr>
+        <w:tab/>
+      </w:r>
+      <w:r>
+        <w:rPr>
+          <w:b/>
+          <w:i/>
+          <w:iCs/>
+          <w:sz w:val="24"/>
+          <w:szCs w:val="24"/>
+          <w:lang w:bidi="en-US"/>
+        </w:rPr>
+        <w:t xml:space="preserve">Bootstrap zit in de </w:t>
+      </w:r>
+      <w:proofErr w:type="spellStart"/>
+      <w:r>
+        <w:rPr>
+          <w:b/>
+          <w:i/>
+          <w:iCs/>
+          <w:sz w:val="24"/>
+          <w:szCs w:val="24"/>
+          <w:lang w:bidi="en-US"/>
+        </w:rPr>
+        <w:t>appllicatie</w:t>
+      </w:r>
+      <w:proofErr w:type="spellEnd"/>
     </w:p>
     <w:p>
       <w:pPr>
@@ -1061,6 +1720,8 @@
     <w:p>
       <w:pPr>
         <w:rPr>
+          <w:b/>
+          <w:i/>
           <w:iCs/>
           <w:sz w:val="24"/>
           <w:szCs w:val="24"/>
@@ -1120,12 +1781,58 @@
     <w:p>
       <w:pPr>
         <w:rPr>
-          <w:iCs/>
-          <w:sz w:val="24"/>
-          <w:szCs w:val="24"/>
-          <w:lang w:bidi="en-US"/>
-        </w:rPr>
-      </w:pPr>
+          <w:b/>
+          <w:i/>
+          <w:iCs/>
+          <w:sz w:val="24"/>
+          <w:szCs w:val="24"/>
+          <w:lang w:bidi="en-US"/>
+        </w:rPr>
+      </w:pPr>
+      <w:r>
+        <w:rPr>
+          <w:iCs/>
+          <w:sz w:val="24"/>
+          <w:szCs w:val="24"/>
+          <w:lang w:bidi="en-US"/>
+        </w:rPr>
+        <w:tab/>
+      </w:r>
+      <w:r>
+        <w:rPr>
+          <w:b/>
+          <w:i/>
+          <w:iCs/>
+          <w:sz w:val="24"/>
+          <w:szCs w:val="24"/>
+          <w:lang w:bidi="en-US"/>
+        </w:rPr>
+        <w:t xml:space="preserve">Ja, dit is ook waarom ik </w:t>
+      </w:r>
+      <w:proofErr w:type="spellStart"/>
+      <w:r>
+        <w:rPr>
+          <w:b/>
+          <w:i/>
+          <w:iCs/>
+          <w:sz w:val="24"/>
+          <w:szCs w:val="24"/>
+          <w:lang w:bidi="en-US"/>
+        </w:rPr>
+        <w:t>fakers</w:t>
+      </w:r>
+      <w:proofErr w:type="spellEnd"/>
+      <w:r>
+        <w:rPr>
+          <w:b/>
+          <w:i/>
+          <w:iCs/>
+          <w:sz w:val="24"/>
+          <w:szCs w:val="24"/>
+          <w:lang w:bidi="en-US"/>
+        </w:rPr>
+        <w:t xml:space="preserve"> heb gebruikt</w:t>
+      </w:r>
     </w:p>
     <w:p>
       <w:pPr>
@@ -1177,12 +1884,34 @@
     <w:p>
       <w:pPr>
         <w:rPr>
-          <w:iCs/>
-          <w:sz w:val="24"/>
-          <w:szCs w:val="24"/>
-          <w:lang w:bidi="en-US"/>
-        </w:rPr>
-      </w:pPr>
+          <w:b/>
+          <w:i/>
+          <w:iCs/>
+          <w:sz w:val="24"/>
+          <w:szCs w:val="24"/>
+          <w:lang w:bidi="en-US"/>
+        </w:rPr>
+      </w:pPr>
+      <w:r>
+        <w:rPr>
+          <w:iCs/>
+          <w:sz w:val="24"/>
+          <w:szCs w:val="24"/>
+          <w:lang w:bidi="en-US"/>
+        </w:rPr>
+        <w:tab/>
+      </w:r>
+      <w:r>
+        <w:rPr>
+          <w:b/>
+          <w:i/>
+          <w:iCs/>
+          <w:sz w:val="24"/>
+          <w:szCs w:val="24"/>
+          <w:lang w:bidi="en-US"/>
+        </w:rPr>
+        <w:t>Zie software onderdelen</w:t>
+      </w:r>
     </w:p>
     <w:p>
       <w:pPr>
@@ -1660,6 +2389,7 @@
   <w:style w:type="character" w:default="1" w:styleId="Standaardalinea-lettertype">
     <w:name w:val="Default Paragraph Font"/>
     <w:uiPriority w:val="1"/>
+    <w:semiHidden/>
     <w:unhideWhenUsed/>
   </w:style>
   <w:style w:type="table" w:default="1" w:styleId="Standaardtabel">
@@ -1780,6 +2510,17 @@
       <w:spacing w:val="15"/>
       <w:sz w:val="24"/>
       <w:szCs w:val="24"/>
+    </w:rPr>
+  </w:style>
+  <w:style w:type="character" w:styleId="Hyperlink">
+    <w:name w:val="Hyperlink"/>
+    <w:basedOn w:val="Standaardalinea-lettertype"/>
+    <w:uiPriority w:val="99"/>
+    <w:unhideWhenUsed/>
+    <w:rsid w:val="00C303E1"/>
+    <w:rPr>
+      <w:color w:val="0000FF" w:themeColor="hyperlink"/>
+      <w:u w:val="single"/>
     </w:rPr>
   </w:style>
 </w:styles>

</xml_diff>